<commit_message>
fixed bug duplicate challenges added to local list
</commit_message>
<xml_diff>
--- a/Challenger/Angular App Planning.docx
+++ b/Challenger/Angular App Planning.docx
@@ -1167,12 +1167,38 @@
       <w:pPr>
         <w:pStyle w:val="ListParagraph"/>
         <w:numPr>
-          <w:ilvl w:val="0"/>
+          <w:ilvl w:val="1"/>
           <w:numId w:val="1"/>
         </w:numPr>
       </w:pPr>
       <w:r>
-        <w:t>Homescreen component</w:t>
+        <w:t>Plan full database interactivity</w:t>
+      </w:r>
+    </w:p>
+    <w:p>
+      <w:pPr>
+        <w:pStyle w:val="ListParagraph"/>
+        <w:numPr>
+          <w:ilvl w:val="2"/>
+          <w:numId w:val="1"/>
+        </w:numPr>
+      </w:pPr>
+      <w:r>
+        <w:t>Replicate what you’ve done for challenges to comments.</w:t>
+      </w:r>
+      <w:bookmarkStart w:id="0" w:name="_GoBack"/>
+      <w:bookmarkEnd w:id="0"/>
+    </w:p>
+    <w:p>
+      <w:pPr>
+        <w:pStyle w:val="ListParagraph"/>
+        <w:numPr>
+          <w:ilvl w:val="1"/>
+          <w:numId w:val="1"/>
+        </w:numPr>
+      </w:pPr>
+      <w:r>
+        <w:t>Code full database interactivity</w:t>
       </w:r>
     </w:p>
     <w:p>
@@ -1184,7 +1210,7 @@
         </w:numPr>
       </w:pPr>
       <w:r>
-        <w:t>Sign In / Sign Out functionality</w:t>
+        <w:t>Homescreen component</w:t>
       </w:r>
     </w:p>
     <w:p>
@@ -1196,7 +1222,7 @@
         </w:numPr>
       </w:pPr>
       <w:r>
-        <w:t>User component design</w:t>
+        <w:t>Sign In / Sign Out functionality</w:t>
       </w:r>
     </w:p>
     <w:p>
@@ -1208,7 +1234,7 @@
         </w:numPr>
       </w:pPr>
       <w:r>
-        <w:t>Upcomming challenges page</w:t>
+        <w:t>User component design</w:t>
       </w:r>
     </w:p>
     <w:p>
@@ -1220,7 +1246,7 @@
         </w:numPr>
       </w:pPr>
       <w:r>
-        <w:t>Sort comments frontend</w:t>
+        <w:t>Upcomming challenges page</w:t>
       </w:r>
     </w:p>
     <w:p>
@@ -1232,10 +1258,20 @@
         </w:numPr>
       </w:pPr>
       <w:r>
+        <w:t>Sort comments frontend</w:t>
+      </w:r>
+    </w:p>
+    <w:p>
+      <w:pPr>
+        <w:pStyle w:val="ListParagraph"/>
+        <w:numPr>
+          <w:ilvl w:val="0"/>
+          <w:numId w:val="1"/>
+        </w:numPr>
+      </w:pPr>
+      <w:r>
         <w:t>Bugfix sort doesn’t work on all of them for some reason, button only swaps between hated and top. Going top-&gt;bot doesn’t work or something similar.</w:t>
       </w:r>
-      <w:bookmarkStart w:id="0" w:name="_GoBack"/>
-      <w:bookmarkEnd w:id="0"/>
     </w:p>
     <w:p>
       <w:r>
@@ -1321,7 +1357,7 @@
         <w:rFonts w:ascii="Symbol" w:hAnsi="Symbol" w:hint="default"/>
       </w:rPr>
     </w:lvl>
-    <w:lvl w:ilvl="1" w:tplc="0C090003" w:tentative="1">
+    <w:lvl w:ilvl="1" w:tplc="0C090003">
       <w:start w:val="1"/>
       <w:numFmt w:val="bullet"/>
       <w:lvlText w:val="o"/>
@@ -1333,7 +1369,7 @@
         <w:rFonts w:ascii="Courier New" w:hAnsi="Courier New" w:cs="Courier New" w:hint="default"/>
       </w:rPr>
     </w:lvl>
-    <w:lvl w:ilvl="2" w:tplc="0C090005" w:tentative="1">
+    <w:lvl w:ilvl="2" w:tplc="0C090005">
       <w:start w:val="1"/>
       <w:numFmt w:val="bullet"/>
       <w:lvlText w:val=""/>

</xml_diff>